<commit_message>
cleanup of code, focusing on classification; next: try binary logistic regression
</commit_message>
<xml_diff>
--- a/Prep.docx
+++ b/Prep.docx
@@ -1540,81 +1540,315 @@
       <w:r>
         <w:t>Creatively approach it in a way that’s feasible and uses existing data if possible; if not, what new experiments would you do?</w:t>
       </w:r>
+    </w:p>
+    <w:p>
+      <w:pPr>
+        <w:pStyle w:val="ListParagraph"/>
+        <w:numPr>
+          <w:ilvl w:val="0"/>
+          <w:numId w:val="1"/>
+        </w:numPr>
+      </w:pPr>
+      <w:r>
+        <w:t>Taking feedback</w:t>
+      </w:r>
+    </w:p>
+    <w:p>
+      <w:pPr>
+        <w:pStyle w:val="ListParagraph"/>
+        <w:numPr>
+          <w:ilvl w:val="1"/>
+          <w:numId w:val="1"/>
+        </w:numPr>
+      </w:pPr>
+      <w:r>
+        <w:t>How do I take feedback and learn from it</w:t>
+      </w:r>
+    </w:p>
+    <w:p>
+      <w:pPr>
+        <w:pStyle w:val="ListParagraph"/>
+        <w:numPr>
+          <w:ilvl w:val="1"/>
+          <w:numId w:val="1"/>
+        </w:numPr>
+      </w:pPr>
+      <w:r>
+        <w:t>Demonstrate that you can give things a thought but also show that you can learn, work on a team, and let other people contribute/ask questions</w:t>
+      </w:r>
+    </w:p>
+    <w:p>
+      <w:pPr>
+        <w:pStyle w:val="ListParagraph"/>
+        <w:numPr>
+          <w:ilvl w:val="1"/>
+          <w:numId w:val="1"/>
+        </w:numPr>
+      </w:pPr>
+      <w:r>
+        <w:t xml:space="preserve">Demonstrate that you can </w:t>
+      </w:r>
+      <w:r>
+        <w:rPr>
+          <w:b/>
+        </w:rPr>
+        <w:t>iterate constantly</w:t>
+      </w:r>
+      <w:r>
+        <w:rPr>
+          <w:b/>
+        </w:rPr>
+        <w:t xml:space="preserve"> (note that the theme of iterating is an Insight culture thing)</w:t>
+      </w:r>
+    </w:p>
+    <w:p>
+      <w:pPr>
+        <w:pStyle w:val="ListParagraph"/>
+        <w:numPr>
+          <w:ilvl w:val="1"/>
+          <w:numId w:val="1"/>
+        </w:numPr>
+      </w:pPr>
+      <w:r>
+        <w:t>Show that you can work with the person</w:t>
+      </w:r>
+    </w:p>
+    <w:p>
+      <w:pPr>
+        <w:pStyle w:val="ListParagraph"/>
+        <w:numPr>
+          <w:ilvl w:val="1"/>
+          <w:numId w:val="1"/>
+        </w:numPr>
+      </w:pPr>
+      <w:r>
+        <w:t>Ask them constructively for feedback</w:t>
+      </w:r>
+    </w:p>
+    <w:p>
+      <w:pPr>
+        <w:pStyle w:val="ListParagraph"/>
+        <w:numPr>
+          <w:ilvl w:val="1"/>
+          <w:numId w:val="1"/>
+        </w:numPr>
+      </w:pPr>
+      <w:r>
+        <w:t>Check in with the person who is asking for feedback</w:t>
+      </w:r>
+    </w:p>
+    <w:p>
+      <w:pPr>
+        <w:pStyle w:val="ListParagraph"/>
+        <w:numPr>
+          <w:ilvl w:val="1"/>
+          <w:numId w:val="1"/>
+        </w:numPr>
+      </w:pPr>
+      <w:r>
+        <w:t>Shows that you’re a communicator and team player</w:t>
+      </w:r>
+    </w:p>
+    <w:p>
+      <w:pPr>
+        <w:pStyle w:val="ListParagraph"/>
+        <w:numPr>
+          <w:ilvl w:val="1"/>
+          <w:numId w:val="1"/>
+        </w:numPr>
+      </w:pPr>
+      <w:r>
+        <w:t>Get out of the solo/academic ownership mindset</w:t>
+      </w:r>
+    </w:p>
+    <w:p>
+      <w:pPr>
+        <w:pStyle w:val="ListParagraph"/>
+        <w:numPr>
+          <w:ilvl w:val="0"/>
+          <w:numId w:val="1"/>
+        </w:numPr>
+      </w:pPr>
+      <w:r>
+        <w:t>Communicating the big picture</w:t>
+      </w:r>
+    </w:p>
+    <w:p>
+      <w:pPr>
+        <w:pStyle w:val="ListParagraph"/>
+        <w:numPr>
+          <w:ilvl w:val="1"/>
+          <w:numId w:val="1"/>
+        </w:numPr>
+      </w:pPr>
+      <w:r>
+        <w:t>Product, not science</w:t>
+      </w:r>
+    </w:p>
+    <w:p>
+      <w:pPr>
+        <w:pStyle w:val="ListParagraph"/>
+        <w:numPr>
+          <w:ilvl w:val="1"/>
+          <w:numId w:val="1"/>
+        </w:numPr>
+      </w:pPr>
+      <w:r>
+        <w:t>Product focuses on the end user, data-driven answers (an end-user could be an executive or decision-maker)</w:t>
+      </w:r>
+    </w:p>
+    <w:p>
+      <w:pPr>
+        <w:pStyle w:val="ListParagraph"/>
+        <w:numPr>
+          <w:ilvl w:val="1"/>
+          <w:numId w:val="1"/>
+        </w:numPr>
+      </w:pPr>
+      <w:r>
+        <w:t>Science focuses on the novel method, the interesting exploratory problem</w:t>
+      </w:r>
+    </w:p>
+    <w:p>
+      <w:pPr>
+        <w:pStyle w:val="ListParagraph"/>
+        <w:numPr>
+          <w:ilvl w:val="1"/>
+          <w:numId w:val="1"/>
+        </w:numPr>
+      </w:pPr>
+      <w:r>
+        <w:t xml:space="preserve">Get an answer, figure it out, move through, </w:t>
+      </w:r>
+      <w:proofErr w:type="gramStart"/>
+      <w:r>
+        <w:t>then</w:t>
+      </w:r>
+      <w:proofErr w:type="gramEnd"/>
+      <w:r>
+        <w:t xml:space="preserve"> try to get a better answer.</w:t>
+      </w:r>
+    </w:p>
+    <w:p>
+      <w:pPr>
+        <w:pStyle w:val="ListParagraph"/>
+        <w:numPr>
+          <w:ilvl w:val="0"/>
+          <w:numId w:val="1"/>
+        </w:numPr>
+        <w:rPr>
+          <w:u w:val="single"/>
+        </w:rPr>
+      </w:pPr>
+      <w:r>
+        <w:rPr>
+          <w:u w:val="single"/>
+        </w:rPr>
+        <w:t>Where do you fit in?</w:t>
+      </w:r>
+    </w:p>
+    <w:p>
+      <w:pPr>
+        <w:pStyle w:val="ListParagraph"/>
+        <w:numPr>
+          <w:ilvl w:val="1"/>
+          <w:numId w:val="1"/>
+        </w:numPr>
+      </w:pPr>
+      <w:r>
+        <w:t>What type of data scientist do you want to be?</w:t>
+      </w:r>
+    </w:p>
+    <w:p>
+      <w:pPr>
+        <w:pStyle w:val="ListParagraph"/>
+        <w:numPr>
+          <w:ilvl w:val="1"/>
+          <w:numId w:val="1"/>
+        </w:numPr>
+      </w:pPr>
+      <w:r>
+        <w:t>Have you evaluated the field?</w:t>
+      </w:r>
+    </w:p>
+    <w:p>
+      <w:pPr>
+        <w:pStyle w:val="ListParagraph"/>
+        <w:numPr>
+          <w:ilvl w:val="1"/>
+          <w:numId w:val="1"/>
+        </w:numPr>
+        <w:rPr>
+          <w:b/>
+        </w:rPr>
+      </w:pPr>
+      <w:r>
+        <w:rPr>
+          <w:b/>
+        </w:rPr>
+        <w:t xml:space="preserve">Look at blogs, job postings, companies, </w:t>
+      </w:r>
+      <w:proofErr w:type="gramStart"/>
+      <w:r>
+        <w:rPr>
+          <w:b/>
+        </w:rPr>
+        <w:t>industries</w:t>
+      </w:r>
+      <w:proofErr w:type="gramEnd"/>
+      <w:r>
+        <w:rPr>
+          <w:b/>
+        </w:rPr>
+        <w:t>…</w:t>
+      </w:r>
+    </w:p>
+    <w:p>
+      <w:pPr>
+        <w:pStyle w:val="ListParagraph"/>
+        <w:numPr>
+          <w:ilvl w:val="1"/>
+          <w:numId w:val="1"/>
+        </w:numPr>
+      </w:pPr>
+      <w:r>
+        <w:t>Consider work-life balance, mobility in the company, etc.</w:t>
+      </w:r>
+    </w:p>
+    <w:p>
+      <w:pPr>
+        <w:pStyle w:val="ListParagraph"/>
+        <w:numPr>
+          <w:ilvl w:val="1"/>
+          <w:numId w:val="1"/>
+        </w:numPr>
+      </w:pPr>
+      <w:r>
+        <w:t>Whatever experience you’ll get, you’ll be good at it… so think carefully about what you want to get experience in – analyst, visualization, engineering, etc. – it puts you on a certain trajectory</w:t>
+      </w:r>
+    </w:p>
+    <w:p>
+      <w:pPr>
+        <w:pStyle w:val="ListParagraph"/>
+        <w:numPr>
+          <w:ilvl w:val="1"/>
+          <w:numId w:val="1"/>
+        </w:numPr>
+      </w:pPr>
+      <w:r>
+        <w:t>Where do you fit – what do you consider important?</w:t>
+      </w:r>
+    </w:p>
+    <w:p>
+      <w:pPr>
+        <w:pStyle w:val="ListParagraph"/>
+        <w:numPr>
+          <w:ilvl w:val="1"/>
+          <w:numId w:val="1"/>
+        </w:numPr>
+      </w:pPr>
       <w:bookmarkStart w:id="0" w:name="_GoBack"/>
       <w:bookmarkEnd w:id="0"/>
-    </w:p>
-    <w:p>
-      <w:pPr>
-        <w:pStyle w:val="ListParagraph"/>
-        <w:numPr>
-          <w:ilvl w:val="0"/>
-          <w:numId w:val="1"/>
-        </w:numPr>
-      </w:pPr>
-      <w:r>
-        <w:t>Taking feedback</w:t>
-      </w:r>
-    </w:p>
-    <w:p>
-      <w:pPr>
-        <w:pStyle w:val="ListParagraph"/>
-        <w:numPr>
-          <w:ilvl w:val="1"/>
-          <w:numId w:val="1"/>
-        </w:numPr>
-      </w:pPr>
-      <w:r>
-        <w:t>How do I take feedback and learn from it</w:t>
-      </w:r>
-    </w:p>
-    <w:p>
-      <w:pPr>
-        <w:pStyle w:val="ListParagraph"/>
-        <w:numPr>
-          <w:ilvl w:val="0"/>
-          <w:numId w:val="1"/>
-        </w:numPr>
-      </w:pPr>
-      <w:r>
-        <w:t>Communicating the big picture</w:t>
-      </w:r>
-    </w:p>
-    <w:p>
-      <w:pPr>
-        <w:pStyle w:val="ListParagraph"/>
-        <w:numPr>
-          <w:ilvl w:val="1"/>
-          <w:numId w:val="1"/>
-        </w:numPr>
-      </w:pPr>
-    </w:p>
-    <w:p>
-      <w:pPr>
-        <w:pStyle w:val="ListParagraph"/>
-        <w:numPr>
-          <w:ilvl w:val="0"/>
-          <w:numId w:val="1"/>
-        </w:numPr>
-      </w:pPr>
-      <w:r>
-        <w:t>Where do you fit in?</w:t>
-      </w:r>
-    </w:p>
-    <w:p>
-      <w:pPr>
-        <w:pStyle w:val="ListParagraph"/>
-        <w:numPr>
-          <w:ilvl w:val="1"/>
-          <w:numId w:val="1"/>
-        </w:numPr>
-      </w:pPr>
-      <w:proofErr w:type="spellStart"/>
-      <w:proofErr w:type="gramStart"/>
-      <w:r>
-        <w:t>dfsfd</w:t>
-      </w:r>
-      <w:proofErr w:type="spellEnd"/>
-      <w:proofErr w:type="gramEnd"/>
     </w:p>
     <w:p/>
     <w:sectPr>

</xml_diff>

<commit_message>
near final presentation format
</commit_message>
<xml_diff>
--- a/Prep.docx
+++ b/Prep.docx
@@ -4010,6 +4010,8 @@
       <w:r>
         <w:t>Body/data</w:t>
       </w:r>
+      <w:bookmarkStart w:id="0" w:name="_GoBack"/>
+      <w:bookmarkEnd w:id="0"/>
     </w:p>
     <w:p>
       <w:pPr>
@@ -4207,19 +4209,7 @@
         <w:t>merging, I obtained</w:t>
       </w:r>
       <w:r>
-        <w:t xml:space="preserve"> </w:t>
-      </w:r>
-      <w:r>
-        <w:t>1,152</w:t>
-      </w:r>
-      <w:r>
-        <w:t xml:space="preserve"> schools</w:t>
-      </w:r>
-      <w:r>
-        <w:t xml:space="preserve"> with 221 features</w:t>
-      </w:r>
-      <w:r>
-        <w:t>.</w:t>
+        <w:t xml:space="preserve"> 1,152 schools with 221 features.</w:t>
       </w:r>
     </w:p>
     <w:p>
@@ -4244,20 +4234,26 @@
         </w:numPr>
       </w:pPr>
       <w:r>
-        <w:t>The</w:t>
-      </w:r>
-      <w:proofErr w:type="gramStart"/>
-      <w:r>
-        <w:t>..</w:t>
-      </w:r>
-      <w:proofErr w:type="gramEnd"/>
-      <w:r>
-        <w:t xml:space="preserve"> </w:t>
-      </w:r>
-      <w:bookmarkStart w:id="0" w:name="_GoBack"/>
-      <w:bookmarkEnd w:id="0"/>
-    </w:p>
-    <w:p/>
+        <w:t>After looking at the variability in the data for my target, which is what percentage of the high school’s low income students are college eligible, I saw that the data was largely normally distributed with a set of schools that are performing really well.</w:t>
+      </w:r>
+    </w:p>
+    <w:p>
+      <w:pPr>
+        <w:pStyle w:val="ListParagraph"/>
+        <w:numPr>
+          <w:ilvl w:val="0"/>
+          <w:numId w:val="6"/>
+        </w:numPr>
+      </w:pPr>
+      <w:r>
+        <w:t>I turned this into a logistic regression classification problem, splitting the data at one standard deviation over the mean. Data to the right of the dashed line, I’m calling the “good-exceptional” group of schools while below are the “poor-average” schools.</w:t>
+      </w:r>
+    </w:p>
+    <w:p>
+      <w:pPr>
+        <w:pStyle w:val="ListParagraph"/>
+      </w:pPr>
+    </w:p>
     <w:p>
       <w:pPr>
         <w:pStyle w:val="ListParagraph"/>
@@ -4299,7 +4295,6 @@
         <w:t xml:space="preserve"> had time... later start time... disproportionate</w:t>
       </w:r>
     </w:p>
-    <w:p/>
     <w:p>
       <w:pPr>
         <w:pStyle w:val="ListParagraph"/>
@@ -4425,6 +4420,7 @@
       </w:pPr>
       <w:proofErr w:type="gramStart"/>
       <w:r>
+        <w:lastRenderedPageBreak/>
         <w:t>some</w:t>
       </w:r>
       <w:proofErr w:type="gramEnd"/>
@@ -4452,8 +4448,64 @@
     <w:p/>
     <w:p/>
     <w:p/>
+    <w:p>
+      <w:pPr>
+        <w:pStyle w:val="Heading2"/>
+      </w:pPr>
+      <w:r>
+        <w:t>Potential questions</w:t>
+      </w:r>
+    </w:p>
+    <w:p>
+      <w:pPr>
+        <w:pStyle w:val="ListParagraph"/>
+        <w:numPr>
+          <w:ilvl w:val="0"/>
+          <w:numId w:val="7"/>
+        </w:numPr>
+      </w:pPr>
+      <w:r>
+        <w:t>Did you try other models?</w:t>
+      </w:r>
+    </w:p>
+    <w:p>
+      <w:pPr>
+        <w:pStyle w:val="ListParagraph"/>
+        <w:numPr>
+          <w:ilvl w:val="0"/>
+          <w:numId w:val="7"/>
+        </w:numPr>
+      </w:pPr>
+      <w:r>
+        <w:t xml:space="preserve">Yes but it seemed like the answers weren’t as </w:t>
+      </w:r>
+      <w:proofErr w:type="gramStart"/>
+      <w:r>
+        <w:t>clear cut</w:t>
+      </w:r>
+      <w:proofErr w:type="gramEnd"/>
+      <w:r>
+        <w:t xml:space="preserve"> with regression….</w:t>
+      </w:r>
+    </w:p>
+    <w:p>
+      <w:pPr>
+        <w:pStyle w:val="ListParagraph"/>
+        <w:numPr>
+          <w:ilvl w:val="1"/>
+          <w:numId w:val="7"/>
+        </w:numPr>
+      </w:pPr>
+      <w:proofErr w:type="gramStart"/>
+      <w:r>
+        <w:t>?I</w:t>
+      </w:r>
+      <w:proofErr w:type="gramEnd"/>
+      <w:r>
+        <w:t xml:space="preserve"> turned it into a classification problem to make things simpler…</w:t>
+      </w:r>
+    </w:p>
     <w:p/>
-    <w:p/>
     <w:p>
       <w:pPr>
         <w:pStyle w:val="Heading2"/>
@@ -4625,6 +4677,7 @@
         </w:numPr>
       </w:pPr>
       <w:r>
+        <w:lastRenderedPageBreak/>
         <w:t>I have features but they’re not actionable.</w:t>
       </w:r>
     </w:p>
@@ -4692,6 +4745,119 @@
 <file path=word/numbering.xml><?xml version="1.0" encoding="utf-8"?>
 <w:numbering xmlns:wpc="http://schemas.microsoft.com/office/word/2010/wordprocessingCanvas" xmlns:mo="http://schemas.microsoft.com/office/mac/office/2008/main" xmlns:mc="http://schemas.openxmlformats.org/markup-compatibility/2006" xmlns:mv="urn:schemas-microsoft-com:mac:vml" xmlns:o="urn:schemas-microsoft-com:office:office" xmlns:r="http://schemas.openxmlformats.org/officeDocument/2006/relationships" xmlns:m="http://schemas.openxmlformats.org/officeDocument/2006/math" xmlns:v="urn:schemas-microsoft-com:vml" xmlns:wp14="http://schemas.microsoft.com/office/word/2010/wordprocessingDrawing" xmlns:wp="http://schemas.openxmlformats.org/drawingml/2006/wordprocessingDrawing" xmlns:w10="urn:schemas-microsoft-com:office:word" xmlns:w="http://schemas.openxmlformats.org/wordprocessingml/2006/main" xmlns:w14="http://schemas.microsoft.com/office/word/2010/wordml" xmlns:wpg="http://schemas.microsoft.com/office/word/2010/wordprocessingGroup" xmlns:wpi="http://schemas.microsoft.com/office/word/2010/wordprocessingInk" xmlns:wne="http://schemas.microsoft.com/office/word/2006/wordml" xmlns:wps="http://schemas.microsoft.com/office/word/2010/wordprocessingShape" mc:Ignorable="w14 wp14">
   <w:abstractNum w:abstractNumId="0">
+    <w:nsid w:val="22B82D98"/>
+    <w:multiLevelType w:val="hybridMultilevel"/>
+    <w:tmpl w:val="CF84B9A2"/>
+    <w:lvl w:ilvl="0" w:tplc="04090001">
+      <w:start w:val="1"/>
+      <w:numFmt w:val="bullet"/>
+      <w:lvlText w:val=""/>
+      <w:lvlJc w:val="left"/>
+      <w:pPr>
+        <w:ind w:left="720" w:hanging="360"/>
+      </w:pPr>
+      <w:rPr>
+        <w:rFonts w:ascii="Symbol" w:hAnsi="Symbol" w:hint="default"/>
+      </w:rPr>
+    </w:lvl>
+    <w:lvl w:ilvl="1" w:tplc="04090003">
+      <w:start w:val="1"/>
+      <w:numFmt w:val="bullet"/>
+      <w:lvlText w:val="o"/>
+      <w:lvlJc w:val="left"/>
+      <w:pPr>
+        <w:ind w:left="1440" w:hanging="360"/>
+      </w:pPr>
+      <w:rPr>
+        <w:rFonts w:ascii="Courier New" w:hAnsi="Courier New" w:hint="default"/>
+      </w:rPr>
+    </w:lvl>
+    <w:lvl w:ilvl="2" w:tplc="04090005" w:tentative="1">
+      <w:start w:val="1"/>
+      <w:numFmt w:val="bullet"/>
+      <w:lvlText w:val=""/>
+      <w:lvlJc w:val="left"/>
+      <w:pPr>
+        <w:ind w:left="2160" w:hanging="360"/>
+      </w:pPr>
+      <w:rPr>
+        <w:rFonts w:ascii="Wingdings" w:hAnsi="Wingdings" w:hint="default"/>
+      </w:rPr>
+    </w:lvl>
+    <w:lvl w:ilvl="3" w:tplc="04090001" w:tentative="1">
+      <w:start w:val="1"/>
+      <w:numFmt w:val="bullet"/>
+      <w:lvlText w:val=""/>
+      <w:lvlJc w:val="left"/>
+      <w:pPr>
+        <w:ind w:left="2880" w:hanging="360"/>
+      </w:pPr>
+      <w:rPr>
+        <w:rFonts w:ascii="Symbol" w:hAnsi="Symbol" w:hint="default"/>
+      </w:rPr>
+    </w:lvl>
+    <w:lvl w:ilvl="4" w:tplc="04090003" w:tentative="1">
+      <w:start w:val="1"/>
+      <w:numFmt w:val="bullet"/>
+      <w:lvlText w:val="o"/>
+      <w:lvlJc w:val="left"/>
+      <w:pPr>
+        <w:ind w:left="3600" w:hanging="360"/>
+      </w:pPr>
+      <w:rPr>
+        <w:rFonts w:ascii="Courier New" w:hAnsi="Courier New" w:hint="default"/>
+      </w:rPr>
+    </w:lvl>
+    <w:lvl w:ilvl="5" w:tplc="04090005" w:tentative="1">
+      <w:start w:val="1"/>
+      <w:numFmt w:val="bullet"/>
+      <w:lvlText w:val=""/>
+      <w:lvlJc w:val="left"/>
+      <w:pPr>
+        <w:ind w:left="4320" w:hanging="360"/>
+      </w:pPr>
+      <w:rPr>
+        <w:rFonts w:ascii="Wingdings" w:hAnsi="Wingdings" w:hint="default"/>
+      </w:rPr>
+    </w:lvl>
+    <w:lvl w:ilvl="6" w:tplc="04090001" w:tentative="1">
+      <w:start w:val="1"/>
+      <w:numFmt w:val="bullet"/>
+      <w:lvlText w:val=""/>
+      <w:lvlJc w:val="left"/>
+      <w:pPr>
+        <w:ind w:left="5040" w:hanging="360"/>
+      </w:pPr>
+      <w:rPr>
+        <w:rFonts w:ascii="Symbol" w:hAnsi="Symbol" w:hint="default"/>
+      </w:rPr>
+    </w:lvl>
+    <w:lvl w:ilvl="7" w:tplc="04090003" w:tentative="1">
+      <w:start w:val="1"/>
+      <w:numFmt w:val="bullet"/>
+      <w:lvlText w:val="o"/>
+      <w:lvlJc w:val="left"/>
+      <w:pPr>
+        <w:ind w:left="5760" w:hanging="360"/>
+      </w:pPr>
+      <w:rPr>
+        <w:rFonts w:ascii="Courier New" w:hAnsi="Courier New" w:hint="default"/>
+      </w:rPr>
+    </w:lvl>
+    <w:lvl w:ilvl="8" w:tplc="04090005" w:tentative="1">
+      <w:start w:val="1"/>
+      <w:numFmt w:val="bullet"/>
+      <w:lvlText w:val=""/>
+      <w:lvlJc w:val="left"/>
+      <w:pPr>
+        <w:ind w:left="6480" w:hanging="360"/>
+      </w:pPr>
+      <w:rPr>
+        <w:rFonts w:ascii="Wingdings" w:hAnsi="Wingdings" w:hint="default"/>
+      </w:rPr>
+    </w:lvl>
+  </w:abstractNum>
+  <w:abstractNum w:abstractNumId="1">
     <w:nsid w:val="38A71E9B"/>
     <w:multiLevelType w:val="hybridMultilevel"/>
     <w:tmpl w:val="9D706AFC"/>
@@ -4804,7 +4970,7 @@
       </w:rPr>
     </w:lvl>
   </w:abstractNum>
-  <w:abstractNum w:abstractNumId="1">
+  <w:abstractNum w:abstractNumId="2">
     <w:nsid w:val="3AFA54AC"/>
     <w:multiLevelType w:val="hybridMultilevel"/>
     <w:tmpl w:val="357A04CE"/>
@@ -4917,7 +5083,7 @@
       </w:rPr>
     </w:lvl>
   </w:abstractNum>
-  <w:abstractNum w:abstractNumId="2">
+  <w:abstractNum w:abstractNumId="3">
     <w:nsid w:val="658B5B2B"/>
     <w:multiLevelType w:val="hybridMultilevel"/>
     <w:tmpl w:val="8452E688"/>
@@ -5030,7 +5196,7 @@
       </w:rPr>
     </w:lvl>
   </w:abstractNum>
-  <w:abstractNum w:abstractNumId="3">
+  <w:abstractNum w:abstractNumId="4">
     <w:nsid w:val="70D62132"/>
     <w:multiLevelType w:val="hybridMultilevel"/>
     <w:tmpl w:val="5C98A2EC"/>
@@ -5143,7 +5309,7 @@
       </w:rPr>
     </w:lvl>
   </w:abstractNum>
-  <w:abstractNum w:abstractNumId="4">
+  <w:abstractNum w:abstractNumId="5">
     <w:nsid w:val="734C0503"/>
     <w:multiLevelType w:val="hybridMultilevel"/>
     <w:tmpl w:val="06CC160E"/>
@@ -5256,7 +5422,7 @@
       </w:rPr>
     </w:lvl>
   </w:abstractNum>
-  <w:abstractNum w:abstractNumId="5">
+  <w:abstractNum w:abstractNumId="6">
     <w:nsid w:val="756038DD"/>
     <w:multiLevelType w:val="hybridMultilevel"/>
     <w:tmpl w:val="84A66FC4"/>
@@ -5370,21 +5536,24 @@
     </w:lvl>
   </w:abstractNum>
   <w:num w:numId="1">
+    <w:abstractNumId w:val="6"/>
+  </w:num>
+  <w:num w:numId="2">
+    <w:abstractNumId w:val="4"/>
+  </w:num>
+  <w:num w:numId="3">
     <w:abstractNumId w:val="5"/>
   </w:num>
-  <w:num w:numId="2">
+  <w:num w:numId="4">
+    <w:abstractNumId w:val="2"/>
+  </w:num>
+  <w:num w:numId="5">
     <w:abstractNumId w:val="3"/>
   </w:num>
-  <w:num w:numId="3">
-    <w:abstractNumId w:val="4"/>
-  </w:num>
-  <w:num w:numId="4">
+  <w:num w:numId="6">
     <w:abstractNumId w:val="1"/>
   </w:num>
-  <w:num w:numId="5">
-    <w:abstractNumId w:val="2"/>
-  </w:num>
-  <w:num w:numId="6">
+  <w:num w:numId="7">
     <w:abstractNumId w:val="0"/>
   </w:num>
 </w:numbering>

</xml_diff>